<commit_message>
Añade scripts de descarga de datos Corrige redacción anterior
</commit_message>
<xml_diff>
--- a/doc.docx
+++ b/doc.docx
@@ -8,11 +8,39 @@
           <w:lang w:val="es-ES"/>
         </w:rPr>
       </w:pPr>
+    </w:p>
+    <w:p>
+      <w:pPr>
+        <w:rPr>
+          <w:lang w:val="es-ES"/>
+        </w:rPr>
+      </w:pPr>
+    </w:p>
+    <w:p>
+      <w:pPr>
+        <w:rPr>
+          <w:lang w:val="es-ES"/>
+        </w:rPr>
+      </w:pPr>
+    </w:p>
+    <w:p>
+      <w:pPr>
+        <w:rPr>
+          <w:lang w:val="es-ES"/>
+        </w:rPr>
+      </w:pPr>
+    </w:p>
+    <w:p>
+      <w:pPr>
+        <w:rPr>
+          <w:lang w:val="es-ES"/>
+        </w:rPr>
+      </w:pPr>
       <w:r>
         <w:rPr>
           <w:lang w:val="es-ES"/>
         </w:rPr>
-        <w:t>Este es un proyecto parar analizar el emprendimiento en México</w:t>
+        <w:t>Comenzamos con la descarga de los datos.</w:t>
       </w:r>
     </w:p>
     <w:sectPr>
@@ -144,6 +172,7 @@
     <w:lsdException w:name="HTML Sample" w:semiHidden="1" w:unhideWhenUsed="1"/>
     <w:lsdException w:name="HTML Typewriter" w:semiHidden="1" w:unhideWhenUsed="1"/>
     <w:lsdException w:name="HTML Variable" w:semiHidden="1" w:unhideWhenUsed="1"/>
+    <w:lsdException w:name="Normal Table" w:semiHidden="1" w:unhideWhenUsed="1"/>
     <w:lsdException w:name="annotation subject" w:semiHidden="1" w:unhideWhenUsed="1"/>
     <w:lsdException w:name="No List" w:semiHidden="1" w:unhideWhenUsed="1"/>
     <w:lsdException w:name="Outline List 1" w:semiHidden="1" w:unhideWhenUsed="1"/>
@@ -190,8 +219,10 @@
     <w:lsdException w:name="Table Subtle 2" w:semiHidden="1" w:unhideWhenUsed="1"/>
     <w:lsdException w:name="Table Web 1" w:semiHidden="1" w:unhideWhenUsed="1"/>
     <w:lsdException w:name="Table Web 2" w:semiHidden="1" w:unhideWhenUsed="1"/>
+    <w:lsdException w:name="Table Web 3" w:semiHidden="1" w:unhideWhenUsed="1"/>
     <w:lsdException w:name="Balloon Text" w:semiHidden="1" w:unhideWhenUsed="1"/>
     <w:lsdException w:name="Table Grid" w:uiPriority="39"/>
+    <w:lsdException w:name="Table Theme" w:semiHidden="1" w:unhideWhenUsed="1"/>
     <w:lsdException w:name="Placeholder Text" w:semiHidden="1"/>
     <w:lsdException w:name="No Spacing" w:uiPriority="1" w:qFormat="1"/>
     <w:lsdException w:name="Light Shading" w:uiPriority="60"/>

</xml_diff>